<commit_message>
corr presentation, full diploma 29.08
</commit_message>
<xml_diff>
--- a/Diploma/Дипломной работы ВолковДА.docx
+++ b/Diploma/Дипломной работы ВолковДА.docx
@@ -311,8 +311,6 @@
           <w:lang w:eastAsia="ru-RU"/>
         </w:rPr>
       </w:pPr>
-      <w:bookmarkStart w:id="11" w:name="_GoBack"/>
-      <w:bookmarkEnd w:id="11"/>
     </w:p>
     <w:p>
       <w:pPr>
@@ -1982,33 +1980,8 @@
           <w:sz w:val="28"/>
           <w:szCs w:val="28"/>
         </w:rPr>
-        <w:t xml:space="preserve"> и хранения IP-адресов сетевых устройств. Целью данного дипломного проекта является разработка и оценка функциональности и эффективности данного приложения.</w:t>
-      </w:r>
-    </w:p>
-    <w:p>
-      <w:pPr>
-        <w:keepNext w:val="0"/>
-        <w:keepLines w:val="0"/>
-        <w:pageBreakBefore w:val="0"/>
-        <w:widowControl/>
-        <w:kinsoku/>
-        <w:wordWrap/>
-        <w:overflowPunct/>
-        <w:topLinePunct w:val="0"/>
-        <w:autoSpaceDE/>
-        <w:autoSpaceDN/>
-        <w:bidi w:val="0"/>
-        <w:adjustRightInd/>
-        <w:snapToGrid/>
-        <w:spacing w:line="360" w:lineRule="auto"/>
-        <w:jc w:val="both"/>
-        <w:textAlignment w:val="auto"/>
-        <w:rPr>
-          <w:rFonts w:hint="default" w:ascii="Times New Roman" w:hAnsi="Times New Roman" w:cs="Times New Roman"/>
-          <w:sz w:val="28"/>
-          <w:szCs w:val="28"/>
-        </w:rPr>
-      </w:pPr>
+        <w:t xml:space="preserve"> и хранения IP-адресов сетевых устройств. </w:t>
+      </w:r>
     </w:p>
     <w:p>
       <w:pPr>
@@ -2491,7 +2464,9 @@
         <w:jc w:val="both"/>
         <w:textAlignment w:val="auto"/>
         <w:rPr>
-          <w:rFonts w:ascii="Times New Roman" w:hAnsi="Times New Roman" w:cs="Times New Roman"/>
+          <w:rFonts w:hint="default" w:ascii="Times New Roman" w:hAnsi="Times New Roman" w:cs="Times New Roman"/>
+          <w:sz w:val="28"/>
+          <w:szCs w:val="28"/>
         </w:rPr>
       </w:pPr>
       <w:r>
@@ -2519,6 +2494,56 @@
         </w:rPr>
         <w:t xml:space="preserve"> API и WPF приложение предлагает комплексное решение для упрощения управления IP-адресами и повышения общей эффективности и безопасности сети.</w:t>
       </w:r>
+    </w:p>
+    <w:p>
+      <w:pPr>
+        <w:keepNext w:val="0"/>
+        <w:keepLines w:val="0"/>
+        <w:pageBreakBefore w:val="0"/>
+        <w:widowControl/>
+        <w:kinsoku/>
+        <w:wordWrap/>
+        <w:overflowPunct/>
+        <w:topLinePunct w:val="0"/>
+        <w:autoSpaceDE/>
+        <w:autoSpaceDN/>
+        <w:bidi w:val="0"/>
+        <w:adjustRightInd/>
+        <w:snapToGrid/>
+        <w:spacing w:line="360" w:lineRule="auto"/>
+        <w:jc w:val="both"/>
+        <w:textAlignment w:val="auto"/>
+        <w:rPr>
+          <w:rFonts w:hint="default" w:ascii="Times New Roman" w:hAnsi="Times New Roman" w:cs="Times New Roman"/>
+          <w:sz w:val="28"/>
+          <w:szCs w:val="28"/>
+        </w:rPr>
+      </w:pPr>
+    </w:p>
+    <w:p>
+      <w:pPr>
+        <w:keepNext w:val="0"/>
+        <w:keepLines w:val="0"/>
+        <w:pageBreakBefore w:val="0"/>
+        <w:widowControl/>
+        <w:kinsoku/>
+        <w:wordWrap/>
+        <w:overflowPunct/>
+        <w:topLinePunct w:val="0"/>
+        <w:autoSpaceDE/>
+        <w:autoSpaceDN/>
+        <w:bidi w:val="0"/>
+        <w:adjustRightInd/>
+        <w:snapToGrid/>
+        <w:spacing w:line="360" w:lineRule="auto"/>
+        <w:jc w:val="both"/>
+        <w:textAlignment w:val="auto"/>
+        <w:rPr>
+          <w:rFonts w:hint="default" w:ascii="Times New Roman" w:hAnsi="Times New Roman" w:cs="Times New Roman"/>
+          <w:sz w:val="28"/>
+          <w:szCs w:val="28"/>
+        </w:rPr>
+      </w:pPr>
     </w:p>
     <w:bookmarkEnd w:id="1"/>
     <w:bookmarkEnd w:id="2"/>
@@ -3718,8 +3743,8 @@
           <w:lang w:val="ru-RU"/>
         </w:rPr>
       </w:pPr>
-      <w:bookmarkStart w:id="5" w:name="_Toc462561110"/>
-      <w:bookmarkStart w:id="6" w:name="_Toc462031816"/>
+      <w:bookmarkStart w:id="5" w:name="_Toc462031816"/>
+      <w:bookmarkStart w:id="6" w:name="_Toc462561110"/>
       <w:r>
         <w:rPr>
           <w:rFonts w:hint="default" w:ascii="Times New Roman" w:hAnsi="Times New Roman" w:cs="Times New Roman"/>
@@ -4568,6 +4593,26 @@
         </w:rPr>
         <w:t>Рисунок 1</w:t>
       </w:r>
+      <w:r>
+        <w:rPr>
+          <w:rFonts w:hint="default" w:ascii="Times New Roman" w:hAnsi="Times New Roman" w:cs="Times New Roman"/>
+          <w:color w:val="auto"/>
+          <w:sz w:val="28"/>
+          <w:szCs w:val="28"/>
+          <w:lang w:val="en-US"/>
+        </w:rPr>
+        <w:t xml:space="preserve">. </w:t>
+      </w:r>
+      <w:r>
+        <w:rPr>
+          <w:rFonts w:hint="default" w:ascii="Times New Roman" w:hAnsi="Times New Roman" w:cs="Times New Roman"/>
+          <w:color w:val="auto"/>
+          <w:sz w:val="28"/>
+          <w:szCs w:val="28"/>
+          <w:lang w:val="ru-RU"/>
+        </w:rPr>
+        <w:t xml:space="preserve">Авторизация пользователя </w:t>
+      </w:r>
     </w:p>
     <w:p>
       <w:pPr>
@@ -4817,7 +4862,7 @@
           <w:szCs w:val="28"/>
           <w:lang w:val="ru-RU"/>
         </w:rPr>
-        <w:t>Рисунок 2</w:t>
+        <w:t>Рисунок 2. Поиск коммутатора.</w:t>
       </w:r>
     </w:p>
     <w:p>
@@ -5297,7 +5342,7 @@
           <w:szCs w:val="28"/>
           <w:lang w:val="ru-RU"/>
         </w:rPr>
-        <w:t>Рисунок 3</w:t>
+        <w:t>Рисунок 3. Результат поиска по почтовому адресу.</w:t>
       </w:r>
     </w:p>
     <w:p>
@@ -5470,7 +5515,7 @@
           <w:szCs w:val="28"/>
           <w:lang w:val="ru-RU"/>
         </w:rPr>
-        <w:t xml:space="preserve">Рисунок 4   </w:t>
+        <w:t>Рисунок 4. Детальная информация о коммутаторе</w:t>
       </w:r>
     </w:p>
     <w:p>
@@ -5571,18 +5616,18 @@
           <w:color w:val="auto"/>
           <w:sz w:val="28"/>
           <w:szCs w:val="28"/>
-          <w:lang w:val="en-US"/>
-        </w:rPr>
-      </w:pPr>
-      <w:r>
-        <w:rPr>
-          <w:rFonts w:hint="default" w:ascii="Times New Roman" w:hAnsi="Times New Roman" w:cs="Times New Roman"/>
-          <w:color w:val="auto"/>
-          <w:sz w:val="28"/>
-          <w:szCs w:val="28"/>
-          <w:lang w:val="ru-RU"/>
-        </w:rPr>
-        <w:t>Рисунок 5</w:t>
+          <w:lang w:val="ru-RU"/>
+        </w:rPr>
+      </w:pPr>
+      <w:r>
+        <w:rPr>
+          <w:rFonts w:hint="default" w:ascii="Times New Roman" w:hAnsi="Times New Roman" w:cs="Times New Roman"/>
+          <w:color w:val="auto"/>
+          <w:sz w:val="28"/>
+          <w:szCs w:val="28"/>
+          <w:lang w:val="ru-RU"/>
+        </w:rPr>
+        <w:t>Рисунок 5.  Добавления нового порта коммутатора</w:t>
       </w:r>
     </w:p>
     <w:p>
@@ -5850,18 +5895,18 @@
           <w:color w:val="auto"/>
           <w:sz w:val="28"/>
           <w:szCs w:val="28"/>
-          <w:lang w:val="en-US"/>
-        </w:rPr>
-      </w:pPr>
-      <w:r>
-        <w:rPr>
-          <w:rFonts w:hint="default" w:ascii="Times New Roman" w:hAnsi="Times New Roman" w:cs="Times New Roman"/>
-          <w:color w:val="auto"/>
-          <w:sz w:val="28"/>
-          <w:szCs w:val="28"/>
-          <w:lang w:val="ru-RU"/>
-        </w:rPr>
-        <w:t>Рисунок 6</w:t>
+          <w:lang w:val="ru-RU"/>
+        </w:rPr>
+      </w:pPr>
+      <w:r>
+        <w:rPr>
+          <w:rFonts w:hint="default" w:ascii="Times New Roman" w:hAnsi="Times New Roman" w:cs="Times New Roman"/>
+          <w:color w:val="auto"/>
+          <w:sz w:val="28"/>
+          <w:szCs w:val="28"/>
+          <w:lang w:val="ru-RU"/>
+        </w:rPr>
+        <w:t>Рисунок 6. Редактирование данных коммутатора</w:t>
       </w:r>
     </w:p>
     <w:p>
@@ -6394,7 +6439,7 @@
           <w:szCs w:val="28"/>
           <w:lang w:val="ru-RU"/>
         </w:rPr>
-        <w:t>Рисунок 7</w:t>
+        <w:t>Рисунок 7. Добавление нового коммутатора</w:t>
       </w:r>
     </w:p>
     <w:p>
@@ -6769,7 +6814,7 @@
           <w:szCs w:val="28"/>
           <w:lang w:val="ru-RU"/>
         </w:rPr>
-        <w:t>Рисунок 8</w:t>
+        <w:t>Рисунок 8. Добавление нового постового адреса</w:t>
       </w:r>
     </w:p>
     <w:p>
@@ -7251,7 +7296,7 @@
           <w:szCs w:val="28"/>
           <w:lang w:val="ru-RU"/>
         </w:rPr>
-        <w:t>Рисунок 9</w:t>
+        <w:t>Рисунок 9. Добавление производителя, модели коммутатора</w:t>
       </w:r>
     </w:p>
     <w:p>
@@ -7730,7 +7775,7 @@
           <w:szCs w:val="28"/>
           <w:lang w:val="ru-RU"/>
         </w:rPr>
-        <w:t>Рисунок 10</w:t>
+        <w:t xml:space="preserve">Рисунок 10. Поиск пользователя </w:t>
       </w:r>
     </w:p>
     <w:p>
@@ -8026,7 +8071,7 @@
           <w:szCs w:val="28"/>
           <w:lang w:val="ru-RU"/>
         </w:rPr>
-        <w:t>Рисунок 11</w:t>
+        <w:t xml:space="preserve">Рисунок 11. Обновление пользователя </w:t>
       </w:r>
     </w:p>
     <w:p>
@@ -8412,7 +8457,7 @@
           <w:szCs w:val="28"/>
           <w:lang w:val="ru-RU"/>
         </w:rPr>
-        <w:t>Рисунок 12</w:t>
+        <w:t>Рисунок 12. Информация о текущем пользователе.</w:t>
       </w:r>
     </w:p>
     <w:p>
@@ -14947,8 +14992,10 @@
           <w:szCs w:val="28"/>
           <w:lang w:val="ru-RU"/>
         </w:rPr>
-        <w:t>Рисунок 13.</w:t>
-      </w:r>
+        <w:t>Рисунок 13. Структура Базы данных.</w:t>
+      </w:r>
+      <w:bookmarkStart w:id="11" w:name="_GoBack"/>
+      <w:bookmarkEnd w:id="11"/>
     </w:p>
     <w:p>
       <w:pPr>

</xml_diff>